<commit_message>
Stuff-edit af KE's første udkast til accepttest
</commit_message>
<xml_diff>
--- a/Kravspecifikation/Accepttests/Accepttest_Use_Case_7_Generér_MIDI_150913.docx
+++ b/Kravspecifikation/Accepttests/Accepttest_Use_Case_7_Generér_MIDI_150913.docx
@@ -19,8 +19,8 @@
       </w:tblPr>
       <w:tblGrid>
         <w:gridCol w:w="2263"/>
-        <w:gridCol w:w="2293"/>
         <w:gridCol w:w="2292"/>
+        <w:gridCol w:w="2206"/>
         <w:gridCol w:w="1562"/>
         <w:gridCol w:w="1408"/>
       </w:tblGrid>
@@ -241,7 +241,16 @@
                 <w:b w:val="0"/>
                 <w:lang w:eastAsia="da-DK"/>
               </w:rPr>
-              <w:t>Konverteringsmodulet læser data fra buffer</w:t>
+              <w:t xml:space="preserve">Konverteringsmodulet læser data fra </w:t>
+            </w:r>
+            <w:r>
+              <w:rPr>
+                <w:rFonts w:asciiTheme="minorHAnsi" w:eastAsiaTheme="minorEastAsia" w:hAnsiTheme="minorHAnsi" w:cstheme="minorBidi"/>
+                <w:b w:val="0"/>
+                <w:i/>
+                <w:lang w:eastAsia="da-DK"/>
+              </w:rPr>
+              <w:t>buffer</w:t>
             </w:r>
           </w:p>
         </w:tc>
@@ -267,144 +276,23 @@
                 <w:kern w:val="1"/>
                 <w:lang w:eastAsia="ar-SA"/>
               </w:rPr>
-              <w:t>Data hentes fra buffer, og aflæses via debugging af Konverteringsmodulets main.c</w:t>
-            </w:r>
-          </w:p>
-        </w:tc>
-        <w:tc>
-          <w:tcPr>
-            <w:tcW w:w="2127" w:type="dxa"/>
-          </w:tcPr>
-          <w:p>
-            <w:pPr>
-              <w:cnfStyle w:val="000000100000" w:firstRow="0" w:lastRow="0" w:firstColumn="0" w:lastColumn="0" w:oddVBand="0" w:evenVBand="0" w:oddHBand="1" w:evenHBand="0" w:firstRowFirstColumn="0" w:firstRowLastColumn="0" w:lastRowFirstColumn="0" w:lastRowLastColumn="0"/>
-              <w:rPr>
-                <w:rFonts w:asciiTheme="minorHAnsi" w:eastAsiaTheme="minorEastAsia" w:hAnsiTheme="minorHAnsi" w:cstheme="minorBidi"/>
-                <w:lang w:eastAsia="da-DK"/>
-              </w:rPr>
-            </w:pPr>
-            <w:r>
-              <w:rPr>
-                <w:rFonts w:asciiTheme="minorHAnsi" w:eastAsiaTheme="minorEastAsia" w:hAnsiTheme="minorHAnsi" w:cstheme="minorBidi"/>
-                <w:lang w:eastAsia="da-DK"/>
-              </w:rPr>
-              <w:t>Forventet data fra buffer aflæses fra Konverteringsmodulet via debugger</w:t>
-            </w:r>
-            <w:r>
-              <w:rPr>
-                <w:rFonts w:asciiTheme="minorHAnsi" w:eastAsiaTheme="minorEastAsia" w:hAnsiTheme="minorHAnsi" w:cstheme="minorBidi"/>
-                <w:lang w:eastAsia="da-DK"/>
-              </w:rPr>
-              <w:t xml:space="preserve"> </w:t>
-            </w:r>
-          </w:p>
-        </w:tc>
-        <w:tc>
-          <w:tcPr>
-            <w:tcW w:w="1562" w:type="dxa"/>
-          </w:tcPr>
-          <w:p>
-            <w:pPr>
-              <w:cnfStyle w:val="000000100000" w:firstRow="0" w:lastRow="0" w:firstColumn="0" w:lastColumn="0" w:oddVBand="0" w:evenVBand="0" w:oddHBand="1" w:evenHBand="0" w:firstRowFirstColumn="0" w:firstRowLastColumn="0" w:lastRowFirstColumn="0" w:lastRowLastColumn="0"/>
-              <w:rPr>
-                <w:rFonts w:asciiTheme="minorHAnsi" w:eastAsiaTheme="minorEastAsia" w:hAnsiTheme="minorHAnsi" w:cstheme="minorBidi"/>
-                <w:lang w:eastAsia="da-DK"/>
-              </w:rPr>
-            </w:pPr>
-          </w:p>
-        </w:tc>
-        <w:tc>
-          <w:tcPr>
-            <w:tcW w:w="1408" w:type="dxa"/>
-          </w:tcPr>
-          <w:p>
-            <w:pPr>
-              <w:cnfStyle w:val="000000100000" w:firstRow="0" w:lastRow="0" w:firstColumn="0" w:lastColumn="0" w:oddVBand="0" w:evenVBand="0" w:oddHBand="1" w:evenHBand="0" w:firstRowFirstColumn="0" w:firstRowLastColumn="0" w:lastRowFirstColumn="0" w:lastRowLastColumn="0"/>
-              <w:rPr>
-                <w:rFonts w:asciiTheme="minorHAnsi" w:eastAsiaTheme="minorEastAsia" w:hAnsiTheme="minorHAnsi" w:cstheme="minorBidi"/>
-                <w:lang w:eastAsia="da-DK"/>
-              </w:rPr>
-            </w:pPr>
-          </w:p>
-        </w:tc>
-      </w:tr>
-      <w:tr>
-        <w:tc>
-          <w:tcPr>
-            <w:cnfStyle w:val="001000000000" w:firstRow="0" w:lastRow="0" w:firstColumn="1" w:lastColumn="0" w:oddVBand="0" w:evenVBand="0" w:oddHBand="0" w:evenHBand="0" w:firstRowFirstColumn="0" w:firstRowLastColumn="0" w:lastRowFirstColumn="0" w:lastRowLastColumn="0"/>
-            <w:tcW w:w="2263" w:type="dxa"/>
-          </w:tcPr>
-          <w:p>
-            <w:pPr>
-              <w:rPr>
-                <w:rFonts w:asciiTheme="minorHAnsi" w:eastAsiaTheme="minorEastAsia" w:hAnsiTheme="minorHAnsi"/>
-                <w:b w:val="0"/>
-                <w:lang w:eastAsia="da-DK"/>
-              </w:rPr>
-            </w:pPr>
-            <w:r>
-              <w:rPr>
-                <w:rFonts w:asciiTheme="minorHAnsi" w:eastAsiaTheme="minorEastAsia" w:hAnsiTheme="minorHAnsi"/>
-                <w:b w:val="0"/>
-                <w:lang w:eastAsia="da-DK"/>
-              </w:rPr>
-              <w:t>Punkt 2.</w:t>
-            </w:r>
-          </w:p>
-          <w:p>
-            <w:pPr>
-              <w:rPr>
-                <w:rFonts w:asciiTheme="minorHAnsi" w:eastAsiaTheme="minorEastAsia" w:hAnsiTheme="minorHAnsi" w:cstheme="minorBidi"/>
-                <w:b w:val="0"/>
-                <w:lang w:eastAsia="da-DK"/>
-              </w:rPr>
-            </w:pPr>
-            <w:r>
-              <w:rPr>
-                <w:rFonts w:asciiTheme="minorHAnsi" w:eastAsiaTheme="minorEastAsia" w:hAnsiTheme="minorHAnsi" w:cstheme="minorBidi"/>
-                <w:b w:val="0"/>
-                <w:lang w:eastAsia="da-DK"/>
-              </w:rPr>
-              <w:t>Konverteringsmodulet omdanner</w:t>
-            </w:r>
-            <w:r>
-              <w:rPr>
-                <w:rFonts w:asciiTheme="minorHAnsi" w:eastAsiaTheme="minorEastAsia" w:hAnsiTheme="minorHAnsi" w:cstheme="minorBidi"/>
-                <w:b w:val="0"/>
-                <w:lang w:eastAsia="da-DK"/>
-              </w:rPr>
-              <w:t xml:space="preserve"> rådata til MIDI–meddelelser</w:t>
-            </w:r>
-            <w:r>
-              <w:rPr>
-                <w:rFonts w:asciiTheme="minorHAnsi" w:eastAsiaTheme="minorEastAsia" w:hAnsiTheme="minorHAnsi" w:cstheme="minorBidi"/>
-                <w:b w:val="0"/>
-                <w:lang w:eastAsia="da-DK"/>
-              </w:rPr>
-              <w:t xml:space="preserve"> </w:t>
-            </w:r>
-          </w:p>
-        </w:tc>
-        <w:tc>
-          <w:tcPr>
-            <w:tcW w:w="2268" w:type="dxa"/>
-          </w:tcPr>
-          <w:p>
-            <w:pPr>
-              <w:cnfStyle w:val="000000000000" w:firstRow="0" w:lastRow="0" w:firstColumn="0" w:lastColumn="0" w:oddVBand="0" w:evenVBand="0" w:oddHBand="0" w:evenHBand="0" w:firstRowFirstColumn="0" w:firstRowLastColumn="0" w:lastRowFirstColumn="0" w:lastRowLastColumn="0"/>
+              <w:t>Data hentes fra buffe</w:t>
+            </w:r>
+            <w:r>
               <w:rPr>
                 <w:rFonts w:eastAsia="SimSun" w:cs="Calibri"/>
                 <w:kern w:val="1"/>
                 <w:lang w:eastAsia="ar-SA"/>
               </w:rPr>
-            </w:pPr>
+              <w:t>r og aflæses via debugging af k</w:t>
+            </w:r>
             <w:r>
               <w:rPr>
                 <w:rFonts w:eastAsia="SimSun" w:cs="Calibri"/>
                 <w:kern w:val="1"/>
                 <w:lang w:eastAsia="ar-SA"/>
               </w:rPr>
-              <w:t>MIDI-</w:t>
+              <w:t xml:space="preserve">onverteringsmodulets </w:t>
             </w:r>
             <w:r>
               <w:rPr>
@@ -412,23 +300,158 @@
                 <w:kern w:val="1"/>
                 <w:lang w:eastAsia="ar-SA"/>
               </w:rPr>
-              <w:t>meddelelserne</w:t>
-            </w:r>
-            <w:r>
+              <w:t>kildekode</w:t>
+            </w:r>
+          </w:p>
+        </w:tc>
+        <w:tc>
+          <w:tcPr>
+            <w:tcW w:w="2127" w:type="dxa"/>
+          </w:tcPr>
+          <w:p>
+            <w:pPr>
+              <w:cnfStyle w:val="000000100000" w:firstRow="0" w:lastRow="0" w:firstColumn="0" w:lastColumn="0" w:oddVBand="0" w:evenVBand="0" w:oddHBand="1" w:evenHBand="0" w:firstRowFirstColumn="0" w:firstRowLastColumn="0" w:lastRowFirstColumn="0" w:lastRowLastColumn="0"/>
+              <w:rPr>
+                <w:rFonts w:asciiTheme="minorHAnsi" w:eastAsiaTheme="minorEastAsia" w:hAnsiTheme="minorHAnsi" w:cstheme="minorBidi"/>
+                <w:lang w:eastAsia="da-DK"/>
+              </w:rPr>
+            </w:pPr>
+            <w:r>
+              <w:rPr>
+                <w:rFonts w:asciiTheme="minorHAnsi" w:eastAsiaTheme="minorEastAsia" w:hAnsiTheme="minorHAnsi" w:cstheme="minorBidi"/>
+                <w:lang w:eastAsia="da-DK"/>
+              </w:rPr>
+              <w:t>D</w:t>
+            </w:r>
+            <w:r>
+              <w:rPr>
+                <w:rFonts w:asciiTheme="minorHAnsi" w:eastAsiaTheme="minorEastAsia" w:hAnsiTheme="minorHAnsi" w:cstheme="minorBidi"/>
+                <w:lang w:eastAsia="da-DK"/>
+              </w:rPr>
+              <w:t xml:space="preserve">ata fra buffer aflæses fra </w:t>
+            </w:r>
+            <w:r>
+              <w:rPr>
+                <w:rFonts w:asciiTheme="minorHAnsi" w:eastAsiaTheme="minorEastAsia" w:hAnsiTheme="minorHAnsi" w:cstheme="minorBidi"/>
+                <w:lang w:eastAsia="da-DK"/>
+              </w:rPr>
+              <w:t>k</w:t>
+            </w:r>
+            <w:r>
+              <w:rPr>
+                <w:rFonts w:asciiTheme="minorHAnsi" w:eastAsiaTheme="minorEastAsia" w:hAnsiTheme="minorHAnsi" w:cstheme="minorBidi"/>
+                <w:lang w:eastAsia="da-DK"/>
+              </w:rPr>
+              <w:t>onverteringsmodulet via debugger</w:t>
+            </w:r>
+          </w:p>
+        </w:tc>
+        <w:tc>
+          <w:tcPr>
+            <w:tcW w:w="1562" w:type="dxa"/>
+          </w:tcPr>
+          <w:p>
+            <w:pPr>
+              <w:cnfStyle w:val="000000100000" w:firstRow="0" w:lastRow="0" w:firstColumn="0" w:lastColumn="0" w:oddVBand="0" w:evenVBand="0" w:oddHBand="1" w:evenHBand="0" w:firstRowFirstColumn="0" w:firstRowLastColumn="0" w:lastRowFirstColumn="0" w:lastRowLastColumn="0"/>
+              <w:rPr>
+                <w:rFonts w:asciiTheme="minorHAnsi" w:eastAsiaTheme="minorEastAsia" w:hAnsiTheme="minorHAnsi" w:cstheme="minorBidi"/>
+                <w:lang w:eastAsia="da-DK"/>
+              </w:rPr>
+            </w:pPr>
+          </w:p>
+        </w:tc>
+        <w:tc>
+          <w:tcPr>
+            <w:tcW w:w="1408" w:type="dxa"/>
+          </w:tcPr>
+          <w:p>
+            <w:pPr>
+              <w:cnfStyle w:val="000000100000" w:firstRow="0" w:lastRow="0" w:firstColumn="0" w:lastColumn="0" w:oddVBand="0" w:evenVBand="0" w:oddHBand="1" w:evenHBand="0" w:firstRowFirstColumn="0" w:firstRowLastColumn="0" w:lastRowFirstColumn="0" w:lastRowLastColumn="0"/>
+              <w:rPr>
+                <w:rFonts w:asciiTheme="minorHAnsi" w:eastAsiaTheme="minorEastAsia" w:hAnsiTheme="minorHAnsi" w:cstheme="minorBidi"/>
+                <w:lang w:eastAsia="da-DK"/>
+              </w:rPr>
+            </w:pPr>
+          </w:p>
+        </w:tc>
+      </w:tr>
+      <w:tr>
+        <w:tc>
+          <w:tcPr>
+            <w:cnfStyle w:val="001000000000" w:firstRow="0" w:lastRow="0" w:firstColumn="1" w:lastColumn="0" w:oddVBand="0" w:evenVBand="0" w:oddHBand="0" w:evenHBand="0" w:firstRowFirstColumn="0" w:firstRowLastColumn="0" w:lastRowFirstColumn="0" w:lastRowLastColumn="0"/>
+            <w:tcW w:w="2263" w:type="dxa"/>
+          </w:tcPr>
+          <w:p>
+            <w:pPr>
+              <w:rPr>
+                <w:rFonts w:asciiTheme="minorHAnsi" w:eastAsiaTheme="minorEastAsia" w:hAnsiTheme="minorHAnsi"/>
+                <w:b w:val="0"/>
+                <w:lang w:eastAsia="da-DK"/>
+              </w:rPr>
+            </w:pPr>
+            <w:r>
+              <w:rPr>
+                <w:rFonts w:asciiTheme="minorHAnsi" w:eastAsiaTheme="minorEastAsia" w:hAnsiTheme="minorHAnsi"/>
+                <w:b w:val="0"/>
+                <w:lang w:eastAsia="da-DK"/>
+              </w:rPr>
+              <w:t>Punkt 2.</w:t>
+            </w:r>
+          </w:p>
+          <w:p>
+            <w:pPr>
+              <w:rPr>
+                <w:rFonts w:asciiTheme="minorHAnsi" w:eastAsiaTheme="minorEastAsia" w:hAnsiTheme="minorHAnsi" w:cstheme="minorBidi"/>
+                <w:b w:val="0"/>
+                <w:lang w:eastAsia="da-DK"/>
+              </w:rPr>
+            </w:pPr>
+            <w:r>
+              <w:rPr>
+                <w:rFonts w:asciiTheme="minorHAnsi" w:eastAsiaTheme="minorEastAsia" w:hAnsiTheme="minorHAnsi" w:cstheme="minorBidi"/>
+                <w:b w:val="0"/>
+                <w:lang w:eastAsia="da-DK"/>
+              </w:rPr>
+              <w:t>Konverteringsmodulet omdanner</w:t>
+            </w:r>
+            <w:r>
+              <w:rPr>
+                <w:rFonts w:asciiTheme="minorHAnsi" w:eastAsiaTheme="minorEastAsia" w:hAnsiTheme="minorHAnsi" w:cstheme="minorBidi"/>
+                <w:b w:val="0"/>
+                <w:lang w:eastAsia="da-DK"/>
+              </w:rPr>
+              <w:t xml:space="preserve"> rådata til MIDI–meddelelser</w:t>
+            </w:r>
+            <w:r>
+              <w:rPr>
+                <w:rFonts w:asciiTheme="minorHAnsi" w:eastAsiaTheme="minorEastAsia" w:hAnsiTheme="minorHAnsi" w:cstheme="minorBidi"/>
+                <w:b w:val="0"/>
+                <w:lang w:eastAsia="da-DK"/>
+              </w:rPr>
+              <w:t xml:space="preserve"> </w:t>
+            </w:r>
+          </w:p>
+        </w:tc>
+        <w:tc>
+          <w:tcPr>
+            <w:tcW w:w="2268" w:type="dxa"/>
+          </w:tcPr>
+          <w:p>
+            <w:pPr>
+              <w:cnfStyle w:val="000000000000" w:firstRow="0" w:lastRow="0" w:firstColumn="0" w:lastColumn="0" w:oddVBand="0" w:evenVBand="0" w:oddHBand="0" w:evenHBand="0" w:firstRowFirstColumn="0" w:firstRowLastColumn="0" w:lastRowFirstColumn="0" w:lastRowLastColumn="0"/>
               <w:rPr>
                 <w:rFonts w:eastAsia="SimSun" w:cs="Calibri"/>
                 <w:kern w:val="1"/>
                 <w:lang w:eastAsia="ar-SA"/>
               </w:rPr>
-              <w:t xml:space="preserve"> afkodes via terminal,</w:t>
-            </w:r>
+            </w:pPr>
             <w:r>
               <w:rPr>
                 <w:rFonts w:eastAsia="SimSun" w:cs="Calibri"/>
                 <w:kern w:val="1"/>
                 <w:lang w:eastAsia="ar-SA"/>
               </w:rPr>
-              <w:t xml:space="preserve"> </w:t>
+              <w:t>MIDI-</w:t>
             </w:r>
             <w:r>
               <w:rPr>
@@ -436,7 +459,7 @@
                 <w:kern w:val="1"/>
                 <w:lang w:eastAsia="ar-SA"/>
               </w:rPr>
-              <w:t xml:space="preserve">og det konstateres at </w:t>
+              <w:t>meddelelserne</w:t>
             </w:r>
             <w:r>
               <w:rPr>
@@ -444,7 +467,7 @@
                 <w:kern w:val="1"/>
                 <w:lang w:eastAsia="ar-SA"/>
               </w:rPr>
-              <w:t xml:space="preserve">den ønskede </w:t>
+              <w:t xml:space="preserve"> afkodes via terminal,</w:t>
             </w:r>
             <w:r>
               <w:rPr>
@@ -452,6 +475,46 @@
                 <w:kern w:val="1"/>
                 <w:lang w:eastAsia="ar-SA"/>
               </w:rPr>
+              <w:t xml:space="preserve"> </w:t>
+            </w:r>
+            <w:r>
+              <w:rPr>
+                <w:rFonts w:eastAsia="SimSun" w:cs="Calibri"/>
+                <w:kern w:val="1"/>
+                <w:lang w:eastAsia="ar-SA"/>
+              </w:rPr>
+              <w:t xml:space="preserve">og det konstateres </w:t>
+            </w:r>
+            <w:r>
+              <w:rPr>
+                <w:rFonts w:eastAsia="SimSun" w:cs="Calibri"/>
+                <w:kern w:val="1"/>
+                <w:lang w:eastAsia="ar-SA"/>
+              </w:rPr>
+              <w:t>om</w:t>
+            </w:r>
+            <w:r>
+              <w:rPr>
+                <w:rFonts w:eastAsia="SimSun" w:cs="Calibri"/>
+                <w:kern w:val="1"/>
+                <w:lang w:eastAsia="ar-SA"/>
+              </w:rPr>
+              <w:t xml:space="preserve"> </w:t>
+            </w:r>
+            <w:r>
+              <w:rPr>
+                <w:rFonts w:eastAsia="SimSun" w:cs="Calibri"/>
+                <w:kern w:val="1"/>
+                <w:lang w:eastAsia="ar-SA"/>
+              </w:rPr>
+              <w:t xml:space="preserve">den ønskede </w:t>
+            </w:r>
+            <w:r>
+              <w:rPr>
+                <w:rFonts w:eastAsia="SimSun" w:cs="Calibri"/>
+                <w:kern w:val="1"/>
+                <w:lang w:eastAsia="ar-SA"/>
+              </w:rPr>
               <w:t>protokol er opfyldt</w:t>
             </w:r>
           </w:p>
@@ -473,7 +536,14 @@
                 <w:rFonts w:asciiTheme="minorHAnsi" w:eastAsiaTheme="minorEastAsia" w:hAnsiTheme="minorHAnsi" w:cstheme="minorBidi"/>
                 <w:lang w:eastAsia="da-DK"/>
               </w:rPr>
-              <w:t>Terminal betragtes og det konstateres at den ønskede protokol fremkommer ved afsendelse af MIDI-meddelelse</w:t>
+              <w:t>D</w:t>
+            </w:r>
+            <w:r>
+              <w:rPr>
+                <w:rFonts w:asciiTheme="minorHAnsi" w:eastAsiaTheme="minorEastAsia" w:hAnsiTheme="minorHAnsi" w:cstheme="minorBidi"/>
+                <w:lang w:eastAsia="da-DK"/>
+              </w:rPr>
+              <w:t>en ønskede protokol fremkommer ved afsendelse af MIDI-meddelelse</w:t>
             </w:r>
           </w:p>
         </w:tc>
@@ -567,7 +637,14 @@
                 <w:rFonts w:asciiTheme="minorHAnsi" w:eastAsiaTheme="minorEastAsia" w:hAnsiTheme="minorHAnsi"/>
                 <w:lang w:eastAsia="da-DK"/>
               </w:rPr>
-              <w:t xml:space="preserve">Via debugging konstateres det at sensorkonfiguration er aflæst korrekt, </w:t>
+              <w:t>Via debugging konstateres det om</w:t>
+            </w:r>
+            <w:r>
+              <w:rPr>
+                <w:rFonts w:asciiTheme="minorHAnsi" w:eastAsiaTheme="minorEastAsia" w:hAnsiTheme="minorHAnsi"/>
+                <w:lang w:eastAsia="da-DK"/>
+              </w:rPr>
+              <w:t xml:space="preserve"> sensorkonfiguration er aflæst korrekt, </w:t>
             </w:r>
             <w:r>
               <w:rPr>
@@ -592,7 +669,6 @@
                 <w:lang w:eastAsia="da-DK"/>
               </w:rPr>
             </w:pPr>
-            <w:bookmarkStart w:id="0" w:name="_GoBack"/>
             <w:r>
               <w:rPr>
                 <w:rFonts w:asciiTheme="minorHAnsi" w:eastAsiaTheme="minorEastAsia" w:hAnsiTheme="minorHAnsi"/>
@@ -601,7 +677,6 @@
               </w:rPr>
               <w:t>!!!!!!!!!</w:t>
             </w:r>
-            <w:bookmarkEnd w:id="0"/>
           </w:p>
         </w:tc>
         <w:tc>
@@ -653,15 +728,7 @@
                 <w:b w:val="0"/>
                 <w:lang w:eastAsia="da-DK"/>
               </w:rPr>
-              <w:t xml:space="preserve">Punkt </w:t>
-            </w:r>
-            <w:r>
-              <w:rPr>
-                <w:rFonts w:asciiTheme="minorHAnsi" w:eastAsiaTheme="minorEastAsia" w:hAnsiTheme="minorHAnsi" w:cstheme="minorBidi"/>
-                <w:b w:val="0"/>
-                <w:lang w:eastAsia="da-DK"/>
-              </w:rPr>
-              <w:t>4.</w:t>
+              <w:t>Punkt 4.</w:t>
             </w:r>
           </w:p>
           <w:p>
@@ -699,7 +766,14 @@
                 <w:rFonts w:asciiTheme="minorHAnsi" w:eastAsiaTheme="minorEastAsia" w:hAnsiTheme="minorHAnsi"/>
                 <w:lang w:eastAsia="da-DK"/>
               </w:rPr>
-              <w:t xml:space="preserve">Det </w:t>
+              <w:t>Der</w:t>
+            </w:r>
+            <w:r>
+              <w:rPr>
+                <w:rFonts w:asciiTheme="minorHAnsi" w:eastAsiaTheme="minorEastAsia" w:hAnsiTheme="minorHAnsi"/>
+                <w:lang w:eastAsia="da-DK"/>
+              </w:rPr>
+              <w:t xml:space="preserve"> </w:t>
             </w:r>
             <w:r>
               <w:rPr>
@@ -713,14 +787,21 @@
                 <w:rFonts w:asciiTheme="minorHAnsi" w:eastAsiaTheme="minorEastAsia" w:hAnsiTheme="minorHAnsi"/>
                 <w:lang w:eastAsia="da-DK"/>
               </w:rPr>
-              <w:t>på konverteringsmodulets UC8-udgang</w:t>
-            </w:r>
-            <w:r>
-              <w:rPr>
-                <w:rFonts w:asciiTheme="minorHAnsi" w:eastAsiaTheme="minorEastAsia" w:hAnsiTheme="minorHAnsi"/>
-                <w:lang w:eastAsia="da-DK"/>
-              </w:rPr>
-              <w:t>, samt MIDI-udgang</w:t>
+              <w:t xml:space="preserve">på </w:t>
+            </w:r>
+            <w:r>
+              <w:rPr>
+                <w:rFonts w:asciiTheme="minorHAnsi" w:eastAsiaTheme="minorEastAsia" w:hAnsiTheme="minorHAnsi"/>
+                <w:lang w:eastAsia="da-DK"/>
+              </w:rPr>
+              <w:t xml:space="preserve">konverteringsmodulets UC8- og </w:t>
+            </w:r>
+            <w:r>
+              <w:rPr>
+                <w:rFonts w:asciiTheme="minorHAnsi" w:eastAsiaTheme="minorEastAsia" w:hAnsiTheme="minorHAnsi"/>
+                <w:lang w:eastAsia="da-DK"/>
+              </w:rPr>
+              <w:t>MIDI-udgang</w:t>
             </w:r>
             <w:r>
               <w:rPr>
@@ -734,14 +815,28 @@
                 <w:rFonts w:asciiTheme="minorHAnsi" w:eastAsiaTheme="minorEastAsia" w:hAnsiTheme="minorHAnsi"/>
                 <w:lang w:eastAsia="da-DK"/>
               </w:rPr>
-              <w:t xml:space="preserve">og det testes </w:t>
-            </w:r>
-            <w:r>
-              <w:rPr>
-                <w:rFonts w:asciiTheme="minorHAnsi" w:eastAsiaTheme="minorEastAsia" w:hAnsiTheme="minorHAnsi"/>
-                <w:lang w:eastAsia="da-DK"/>
-              </w:rPr>
-              <w:t>at d</w:t>
+              <w:t>og der</w:t>
+            </w:r>
+            <w:r>
+              <w:rPr>
+                <w:rFonts w:asciiTheme="minorHAnsi" w:eastAsiaTheme="minorEastAsia" w:hAnsiTheme="minorHAnsi"/>
+                <w:lang w:eastAsia="da-DK"/>
+              </w:rPr>
+              <w:t xml:space="preserve"> testes </w:t>
+            </w:r>
+            <w:r>
+              <w:rPr>
+                <w:rFonts w:asciiTheme="minorHAnsi" w:eastAsiaTheme="minorEastAsia" w:hAnsiTheme="minorHAnsi"/>
+                <w:lang w:eastAsia="da-DK"/>
+              </w:rPr>
+              <w:t>om</w:t>
+            </w:r>
+            <w:r>
+              <w:rPr>
+                <w:rFonts w:asciiTheme="minorHAnsi" w:eastAsiaTheme="minorEastAsia" w:hAnsiTheme="minorHAnsi"/>
+                <w:lang w:eastAsia="da-DK"/>
+              </w:rPr>
+              <w:t xml:space="preserve"> d</w:t>
             </w:r>
             <w:r>
               <w:rPr>
@@ -769,8 +864,10 @@
                 <w:rFonts w:asciiTheme="minorHAnsi" w:eastAsiaTheme="minorEastAsia" w:hAnsiTheme="minorHAnsi"/>
                 <w:lang w:eastAsia="da-DK"/>
               </w:rPr>
-              <w:t>Det konstateres, via terminal på konverteringsmodulets UC8-udgang, samt MIDI-udgang, at d</w:t>
-            </w:r>
+              <w:t>D</w:t>
+            </w:r>
+            <w:bookmarkStart w:id="0" w:name="_GoBack"/>
+            <w:bookmarkEnd w:id="0"/>
             <w:r>
               <w:rPr>
                 <w:rFonts w:asciiTheme="minorHAnsi" w:eastAsiaTheme="minorEastAsia" w:hAnsiTheme="minorHAnsi"/>
@@ -1463,7 +1560,6 @@
     <w:tblPr>
       <w:tblStyleRowBandSize w:val="1"/>
       <w:tblStyleColBandSize w:val="1"/>
-      <w:tblInd w:w="0" w:type="dxa"/>
       <w:tblBorders>
         <w:top w:val="single" w:sz="4" w:space="0" w:color="BFBFBF" w:themeColor="background1" w:themeShade="BF"/>
         <w:left w:val="single" w:sz="4" w:space="0" w:color="BFBFBF" w:themeColor="background1" w:themeShade="BF"/>
@@ -1472,12 +1568,6 @@
         <w:insideH w:val="single" w:sz="4" w:space="0" w:color="BFBFBF" w:themeColor="background1" w:themeShade="BF"/>
         <w:insideV w:val="single" w:sz="4" w:space="0" w:color="BFBFBF" w:themeColor="background1" w:themeShade="BF"/>
       </w:tblBorders>
-      <w:tblCellMar>
-        <w:top w:w="0" w:type="dxa"/>
-        <w:left w:w="108" w:type="dxa"/>
-        <w:bottom w:w="0" w:type="dxa"/>
-        <w:right w:w="108" w:type="dxa"/>
-      </w:tblCellMar>
     </w:tblPr>
     <w:tblStylePr w:type="firstRow">
       <w:rPr>

</xml_diff>